<commit_message>
feat(main): add files report
</commit_message>
<xml_diff>
--- a/labs/lab03/report/Л03_Репкина_отчет.docx
+++ b/labs/lab03/report/Л03_Репкина_отчет.docx
@@ -277,7 +277,7 @@
       </w:r>
     </w:p>
     <w:bookmarkEnd w:id="22"/>
-    <w:bookmarkStart w:id="23" w:name="выполнение-лабораторной-работы"/>
+    <w:bookmarkStart w:id="35" w:name="выполнение-лабораторной-работы"/>
     <w:p>
       <w:pPr>
         <w:pStyle w:val="Heading1"/>
@@ -303,31 +303,53 @@
         <w:t xml:space="preserve">Открываю шаблон и меняю указанные данные (рис. 1)</w:t>
       </w:r>
     </w:p>
-    <w:tbl>
-      <w:tblPr>
-        <w:tblStyle w:val="FigureTable"/>
-        <w:tblW w:type="auto" w:w="0"/>
-        <w:tblLook w:firstRow="0" w:lastRow="0" w:firstColumn="0" w:lastColumn="0"/>
-        <w:jc w:val="center"/>
-      </w:tblPr>
-      <w:tblGrid>
-        <w:gridCol w:w="7920"/>
-      </w:tblGrid>
-      <w:tr>
-        <w:tc>
-          <w:tcPr/>
-          <w:p>
-            <w:pPr>
-              <w:pStyle w:val="Compact"/>
-              <w:jc w:val="center"/>
-            </w:pPr>
-            <w:r>
-              <w:t xml:space="preserve">Рис. 1: Шаблон</w:t>
-            </w:r>
-          </w:p>
-        </w:tc>
-      </w:tr>
-    </w:tbl>
+    <w:p>
+      <w:pPr>
+        <w:pStyle w:val="CaptionedFigure"/>
+      </w:pPr>
+      <w:r>
+        <w:drawing>
+          <wp:inline>
+            <wp:extent cx="3733800" cy="1875398"/>
+            <wp:effectExtent b="0" l="0" r="0" t="0"/>
+            <wp:docPr descr="Рис. 1: Шаблон" title="" id="24" name="Picture"/>
+            <a:graphic>
+              <a:graphicData uri="http://schemas.openxmlformats.org/drawingml/2006/picture">
+                <pic:pic>
+                  <pic:nvPicPr>
+                    <pic:cNvPr descr="image/1.png" id="25" name="Picture"/>
+                    <pic:cNvPicPr>
+                      <a:picLocks noChangeArrowheads="1" noChangeAspect="1"/>
+                    </pic:cNvPicPr>
+                  </pic:nvPicPr>
+                  <pic:blipFill>
+                    <a:blip r:embed="rId23"/>
+                    <a:stretch>
+                      <a:fillRect/>
+                    </a:stretch>
+                  </pic:blipFill>
+                  <pic:spPr bwMode="auto">
+                    <a:xfrm>
+                      <a:off x="0" y="0"/>
+                      <a:ext cx="3733800" cy="1875398"/>
+                    </a:xfrm>
+                    <a:prstGeom prst="rect">
+                      <a:avLst/>
+                    </a:prstGeom>
+                    <a:noFill/>
+                    <a:ln w="9525">
+                      <a:noFill/>
+                      <a:headEnd/>
+                      <a:tailEnd/>
+                    </a:ln>
+                  </pic:spPr>
+                </pic:pic>
+              </a:graphicData>
+            </a:graphic>
+          </wp:inline>
+        </w:drawing>
+      </w:r>
+    </w:p>
     <w:p>
       <w:pPr>
         <w:pStyle w:val="ImageCaption"/>
@@ -344,31 +366,53 @@
         <w:t xml:space="preserve">Заканчиваю создание отчета (рис. 2)</w:t>
       </w:r>
     </w:p>
-    <w:tbl>
-      <w:tblPr>
-        <w:tblStyle w:val="FigureTable"/>
-        <w:tblW w:type="auto" w:w="0"/>
-        <w:tblLook w:firstRow="0" w:lastRow="0" w:firstColumn="0" w:lastColumn="0"/>
-        <w:jc w:val="center"/>
-      </w:tblPr>
-      <w:tblGrid>
-        <w:gridCol w:w="7920"/>
-      </w:tblGrid>
-      <w:tr>
-        <w:tc>
-          <w:tcPr/>
-          <w:p>
-            <w:pPr>
-              <w:pStyle w:val="Compact"/>
-              <w:jc w:val="center"/>
-            </w:pPr>
-            <w:r>
-              <w:t xml:space="preserve">Рис. 2: Отчет</w:t>
-            </w:r>
-          </w:p>
-        </w:tc>
-      </w:tr>
-    </w:tbl>
+    <w:p>
+      <w:pPr>
+        <w:pStyle w:val="CaptionedFigure"/>
+      </w:pPr>
+      <w:r>
+        <w:drawing>
+          <wp:inline>
+            <wp:extent cx="3733800" cy="1875398"/>
+            <wp:effectExtent b="0" l="0" r="0" t="0"/>
+            <wp:docPr descr="Рис. 2: Отчет" title="" id="27" name="Picture"/>
+            <a:graphic>
+              <a:graphicData uri="http://schemas.openxmlformats.org/drawingml/2006/picture">
+                <pic:pic>
+                  <pic:nvPicPr>
+                    <pic:cNvPr descr="image/2.png" id="28" name="Picture"/>
+                    <pic:cNvPicPr>
+                      <a:picLocks noChangeArrowheads="1" noChangeAspect="1"/>
+                    </pic:cNvPicPr>
+                  </pic:nvPicPr>
+                  <pic:blipFill>
+                    <a:blip r:embed="rId26"/>
+                    <a:stretch>
+                      <a:fillRect/>
+                    </a:stretch>
+                  </pic:blipFill>
+                  <pic:spPr bwMode="auto">
+                    <a:xfrm>
+                      <a:off x="0" y="0"/>
+                      <a:ext cx="3733800" cy="1875398"/>
+                    </a:xfrm>
+                    <a:prstGeom prst="rect">
+                      <a:avLst/>
+                    </a:prstGeom>
+                    <a:noFill/>
+                    <a:ln w="9525">
+                      <a:noFill/>
+                      <a:headEnd/>
+                      <a:tailEnd/>
+                    </a:ln>
+                  </pic:spPr>
+                </pic:pic>
+              </a:graphicData>
+            </a:graphic>
+          </wp:inline>
+        </w:drawing>
+      </w:r>
+    </w:p>
     <w:p>
       <w:pPr>
         <w:pStyle w:val="ImageCaption"/>
@@ -385,31 +429,53 @@
         <w:t xml:space="preserve">Компилирую файлы(рис. 3)</w:t>
       </w:r>
     </w:p>
-    <w:tbl>
-      <w:tblPr>
-        <w:tblStyle w:val="FigureTable"/>
-        <w:tblW w:type="auto" w:w="0"/>
-        <w:tblLook w:firstRow="0" w:lastRow="0" w:firstColumn="0" w:lastColumn="0"/>
-        <w:jc w:val="center"/>
-      </w:tblPr>
-      <w:tblGrid>
-        <w:gridCol w:w="7920"/>
-      </w:tblGrid>
-      <w:tr>
-        <w:tc>
-          <w:tcPr/>
-          <w:p>
-            <w:pPr>
-              <w:pStyle w:val="Compact"/>
-              <w:jc w:val="center"/>
-            </w:pPr>
-            <w:r>
-              <w:t xml:space="preserve">Рис. 3: Работа в терминале</w:t>
-            </w:r>
-          </w:p>
-        </w:tc>
-      </w:tr>
-    </w:tbl>
+    <w:p>
+      <w:pPr>
+        <w:pStyle w:val="CaptionedFigure"/>
+      </w:pPr>
+      <w:r>
+        <w:drawing>
+          <wp:inline>
+            <wp:extent cx="3733800" cy="1875398"/>
+            <wp:effectExtent b="0" l="0" r="0" t="0"/>
+            <wp:docPr descr="Рис. 3: Работа в терминале" title="" id="30" name="Picture"/>
+            <a:graphic>
+              <a:graphicData uri="http://schemas.openxmlformats.org/drawingml/2006/picture">
+                <pic:pic>
+                  <pic:nvPicPr>
+                    <pic:cNvPr descr="image/3.png" id="31" name="Picture"/>
+                    <pic:cNvPicPr>
+                      <a:picLocks noChangeArrowheads="1" noChangeAspect="1"/>
+                    </pic:cNvPicPr>
+                  </pic:nvPicPr>
+                  <pic:blipFill>
+                    <a:blip r:embed="rId29"/>
+                    <a:stretch>
+                      <a:fillRect/>
+                    </a:stretch>
+                  </pic:blipFill>
+                  <pic:spPr bwMode="auto">
+                    <a:xfrm>
+                      <a:off x="0" y="0"/>
+                      <a:ext cx="3733800" cy="1875398"/>
+                    </a:xfrm>
+                    <a:prstGeom prst="rect">
+                      <a:avLst/>
+                    </a:prstGeom>
+                    <a:noFill/>
+                    <a:ln w="9525">
+                      <a:noFill/>
+                      <a:headEnd/>
+                      <a:tailEnd/>
+                    </a:ln>
+                  </pic:spPr>
+                </pic:pic>
+              </a:graphicData>
+            </a:graphic>
+          </wp:inline>
+        </w:drawing>
+      </w:r>
+    </w:p>
     <w:p>
       <w:pPr>
         <w:pStyle w:val="ImageCaption"/>
@@ -426,31 +492,53 @@
         <w:t xml:space="preserve">Отчет на gh (рис. 4)</w:t>
       </w:r>
     </w:p>
-    <w:tbl>
-      <w:tblPr>
-        <w:tblStyle w:val="FigureTable"/>
-        <w:tblW w:type="auto" w:w="0"/>
-        <w:tblLook w:firstRow="0" w:lastRow="0" w:firstColumn="0" w:lastColumn="0"/>
-        <w:jc w:val="center"/>
-      </w:tblPr>
-      <w:tblGrid>
-        <w:gridCol w:w="7920"/>
-      </w:tblGrid>
-      <w:tr>
-        <w:tc>
-          <w:tcPr/>
-          <w:p>
-            <w:pPr>
-              <w:pStyle w:val="Compact"/>
-              <w:jc w:val="center"/>
-            </w:pPr>
-            <w:r>
-              <w:t xml:space="preserve">Рис. 4: Репозиторий</w:t>
-            </w:r>
-          </w:p>
-        </w:tc>
-      </w:tr>
-    </w:tbl>
+    <w:p>
+      <w:pPr>
+        <w:pStyle w:val="CaptionedFigure"/>
+      </w:pPr>
+      <w:r>
+        <w:drawing>
+          <wp:inline>
+            <wp:extent cx="3733800" cy="1399646"/>
+            <wp:effectExtent b="0" l="0" r="0" t="0"/>
+            <wp:docPr descr="Рис. 4: Репозиторий" title="" id="33" name="Picture"/>
+            <a:graphic>
+              <a:graphicData uri="http://schemas.openxmlformats.org/drawingml/2006/picture">
+                <pic:pic>
+                  <pic:nvPicPr>
+                    <pic:cNvPr descr="image/4.png" id="34" name="Picture"/>
+                    <pic:cNvPicPr>
+                      <a:picLocks noChangeArrowheads="1" noChangeAspect="1"/>
+                    </pic:cNvPicPr>
+                  </pic:nvPicPr>
+                  <pic:blipFill>
+                    <a:blip r:embed="rId32"/>
+                    <a:stretch>
+                      <a:fillRect/>
+                    </a:stretch>
+                  </pic:blipFill>
+                  <pic:spPr bwMode="auto">
+                    <a:xfrm>
+                      <a:off x="0" y="0"/>
+                      <a:ext cx="3733800" cy="1399646"/>
+                    </a:xfrm>
+                    <a:prstGeom prst="rect">
+                      <a:avLst/>
+                    </a:prstGeom>
+                    <a:noFill/>
+                    <a:ln w="9525">
+                      <a:noFill/>
+                      <a:headEnd/>
+                      <a:tailEnd/>
+                    </a:ln>
+                  </pic:spPr>
+                </pic:pic>
+              </a:graphicData>
+            </a:graphic>
+          </wp:inline>
+        </w:drawing>
+      </w:r>
+    </w:p>
     <w:p>
       <w:pPr>
         <w:pStyle w:val="ImageCaption"/>
@@ -467,8 +555,8 @@
         <w:t xml:space="preserve">Компилирую файлы</w:t>
       </w:r>
     </w:p>
-    <w:bookmarkEnd w:id="23"/>
-    <w:bookmarkStart w:id="24" w:name="выводы"/>
+    <w:bookmarkEnd w:id="35"/>
+    <w:bookmarkStart w:id="36" w:name="выводы"/>
     <w:p>
       <w:pPr>
         <w:pStyle w:val="Heading1"/>
@@ -494,8 +582,8 @@
         <w:t xml:space="preserve">Здесь кратко описываются итоги проделанной работы.</w:t>
       </w:r>
     </w:p>
-    <w:bookmarkEnd w:id="24"/>
-    <w:bookmarkStart w:id="26" w:name="список-литературы"/>
+    <w:bookmarkEnd w:id="36"/>
+    <w:bookmarkStart w:id="38" w:name="список-литературы"/>
     <w:p>
       <w:pPr>
         <w:pStyle w:val="Heading1"/>
@@ -504,9 +592,9 @@
         <w:t xml:space="preserve">Список литературы</w:t>
       </w:r>
     </w:p>
-    <w:bookmarkStart w:id="25" w:name="refs"/>
-    <w:bookmarkEnd w:id="25"/>
-    <w:bookmarkEnd w:id="26"/>
+    <w:bookmarkStart w:id="37" w:name="refs"/>
+    <w:bookmarkEnd w:id="37"/>
+    <w:bookmarkEnd w:id="38"/>
     <w:sectPr/>
   </w:body>
 </w:document>

</xml_diff>